<commit_message>
Update lcd library code
</commit_message>
<xml_diff>
--- a/cloudSmoker_uno/cloudSmoker State Machine pseudocode.docx
+++ b/cloudSmoker_uno/cloudSmoker State Machine pseudocode.docx
@@ -97,92 +97,164 @@
         </w:rPr>
         <w:t xml:space="preserve"> EEPROM)</w:t>
       </w:r>
+    </w:p>
+    <w:p>
+      <w:pPr>
+        <w:rPr>
+          <w:lang w:val="en-US"/>
+        </w:rPr>
+      </w:pPr>
+      <w:r>
+        <w:rPr>
+          <w:lang w:val="en-US"/>
+        </w:rPr>
+        <w:t xml:space="preserve">set-up </w:t>
+      </w:r>
+      <w:proofErr w:type="gramStart"/>
+      <w:r>
+        <w:rPr>
+          <w:lang w:val="en-US"/>
+        </w:rPr>
+        <w:t>encoder</w:t>
+      </w:r>
+      <w:r>
+        <w:rPr>
+          <w:lang w:val="en-US"/>
+        </w:rPr>
+        <w:t>(</w:t>
+      </w:r>
+      <w:proofErr w:type="gramEnd"/>
+      <w:r>
+        <w:rPr>
+          <w:lang w:val="en-US"/>
+        </w:rPr>
+        <w:t>1,2,1</w:t>
+      </w:r>
+      <w:r>
+        <w:rPr>
+          <w:lang w:val="en-US"/>
+        </w:rPr>
+        <w:t xml:space="preserve">) </w:t>
+      </w:r>
+      <w:r>
+        <w:rPr>
+          <w:lang w:val="en-US"/>
+        </w:rPr>
+        <w:t>values</w:t>
+      </w:r>
+    </w:p>
+    <w:p>
+      <w:pPr>
+        <w:rPr>
+          <w:lang w:val="en-US"/>
+        </w:rPr>
+      </w:pPr>
+      <w:r>
+        <w:rPr>
+          <w:lang w:val="en-US"/>
+        </w:rPr>
+        <w:tab/>
+        <w:t xml:space="preserve">1 show select arrow on </w:t>
+      </w:r>
+      <w:proofErr w:type="spellStart"/>
+      <w:r>
+        <w:rPr>
+          <w:lang w:val="en-US"/>
+        </w:rPr>
+        <w:t>startCook</w:t>
+      </w:r>
+      <w:proofErr w:type="spellEnd"/>
+    </w:p>
+    <w:p>
+      <w:pPr>
+        <w:rPr>
+          <w:lang w:val="en-US"/>
+        </w:rPr>
+      </w:pPr>
+      <w:r>
+        <w:rPr>
+          <w:lang w:val="en-US"/>
+        </w:rPr>
+        <w:tab/>
+        <w:t>2 show select arrow on setup</w:t>
+      </w:r>
+    </w:p>
+    <w:p>
+      <w:pPr>
+        <w:rPr>
+          <w:lang w:val="en-US"/>
+        </w:rPr>
+      </w:pPr>
+      <w:r>
+        <w:rPr>
+          <w:lang w:val="en-US"/>
+        </w:rPr>
+        <w:t>Listen for button push</w:t>
+      </w:r>
+    </w:p>
+    <w:p>
+      <w:pPr>
+        <w:rPr>
+          <w:lang w:val="en-US"/>
+        </w:rPr>
+      </w:pPr>
+      <w:r>
+        <w:rPr>
+          <w:lang w:val="en-US"/>
+        </w:rPr>
+        <w:tab/>
+        <w:t xml:space="preserve">Double-tap: </w:t>
+      </w:r>
+      <w:r>
+        <w:rPr>
+          <w:lang w:val="en-US"/>
+        </w:rPr>
+        <w:t xml:space="preserve">Start Cook </w:t>
+      </w:r>
+      <w:r>
+        <w:rPr>
+          <w:lang w:val="en-US"/>
+        </w:rPr>
+        <w:t xml:space="preserve">start timer, </w:t>
+      </w:r>
+      <w:proofErr w:type="spellStart"/>
+      <w:r>
+        <w:rPr>
+          <w:lang w:val="en-US"/>
+        </w:rPr>
+        <w:t>smokerState</w:t>
+      </w:r>
+      <w:proofErr w:type="spellEnd"/>
+      <w:r>
+        <w:rPr>
+          <w:lang w:val="en-US"/>
+        </w:rPr>
+        <w:t xml:space="preserve"> = </w:t>
+      </w:r>
+      <w:proofErr w:type="spellStart"/>
+      <w:r>
+        <w:rPr>
+          <w:lang w:val="en-US"/>
+        </w:rPr>
+        <w:t>getTemp</w:t>
+      </w:r>
+      <w:proofErr w:type="spellEnd"/>
+    </w:p>
+    <w:p>
+      <w:pPr>
+        <w:rPr>
+          <w:lang w:val="en-US"/>
+        </w:rPr>
+      </w:pPr>
+      <w:r>
+        <w:rPr>
+          <w:lang w:val="en-US"/>
+        </w:rPr>
+        <w:tab/>
+        <w:t>Single-press: set new encoder(1,4,1), cycle through selectArr</w:t>
+      </w:r>
       <w:bookmarkStart w:id="0" w:name="_GoBack"/>
       <w:bookmarkEnd w:id="0"/>
-    </w:p>
-    <w:p>
-      <w:pPr>
-        <w:rPr>
-          <w:lang w:val="en-US"/>
-        </w:rPr>
-      </w:pPr>
-      <w:r>
-        <w:rPr>
-          <w:lang w:val="en-US"/>
-        </w:rPr>
-        <w:t xml:space="preserve">set-up encoder with 1,2,1 </w:t>
-      </w:r>
-      <w:proofErr w:type="gramStart"/>
-      <w:r>
-        <w:rPr>
-          <w:lang w:val="en-US"/>
-        </w:rPr>
-        <w:t>values</w:t>
-      </w:r>
-      <w:proofErr w:type="gramEnd"/>
-    </w:p>
-    <w:p>
-      <w:pPr>
-        <w:rPr>
-          <w:lang w:val="en-US"/>
-        </w:rPr>
-      </w:pPr>
-      <w:r>
-        <w:rPr>
-          <w:lang w:val="en-US"/>
-        </w:rPr>
-        <w:tab/>
-        <w:t xml:space="preserve">1 show select arrow on </w:t>
-      </w:r>
-      <w:proofErr w:type="spellStart"/>
-      <w:r>
-        <w:rPr>
-          <w:lang w:val="en-US"/>
-        </w:rPr>
-        <w:t>startCook</w:t>
-      </w:r>
-      <w:proofErr w:type="spellEnd"/>
-    </w:p>
-    <w:p>
-      <w:pPr>
-        <w:rPr>
-          <w:lang w:val="en-US"/>
-        </w:rPr>
-      </w:pPr>
-      <w:r>
-        <w:rPr>
-          <w:lang w:val="en-US"/>
-        </w:rPr>
-        <w:tab/>
-        <w:t>2 show select arrow on setup</w:t>
-      </w:r>
-    </w:p>
-    <w:p>
-      <w:pPr>
-        <w:rPr>
-          <w:lang w:val="en-US"/>
-        </w:rPr>
-      </w:pPr>
-      <w:r>
-        <w:rPr>
-          <w:lang w:val="en-US"/>
-        </w:rPr>
-        <w:t>Listen for button push</w:t>
-      </w:r>
-    </w:p>
-    <w:p>
-      <w:pPr>
-        <w:rPr>
-          <w:lang w:val="en-US"/>
-        </w:rPr>
-      </w:pPr>
-      <w:r>
-        <w:rPr>
-          <w:lang w:val="en-US"/>
-        </w:rPr>
-        <w:tab/>
-        <w:t xml:space="preserve">Double-tap: start timer, </w:t>
-      </w:r>
     </w:p>
     <w:p>
       <w:pPr>

</xml_diff>